<commit_message>
reuni codigos na pasta script
</commit_message>
<xml_diff>
--- a/data/codebook_Data_200FST.docx
+++ b/data/codebook_Data_200FST.docx
@@ -1,6 +1,6 @@
 
 <file path=word/document.xml><?xml version="1.0" encoding="utf-8"?>
-<w:document xmlns:wpc="http://schemas.microsoft.com/office/word/2010/wordprocessingCanvas" xmlns:cx="http://schemas.microsoft.com/office/drawing/2014/chartex" xmlns:cx1="http://schemas.microsoft.com/office/drawing/2015/9/8/chartex" xmlns:cx2="http://schemas.microsoft.com/office/drawing/2015/10/21/chartex" xmlns:cx3="http://schemas.microsoft.com/office/drawing/2016/5/9/chartex" xmlns:cx4="http://schemas.microsoft.com/office/drawing/2016/5/10/chartex" xmlns:cx5="http://schemas.microsoft.com/office/drawing/2016/5/11/chartex" xmlns:cx6="http://schemas.microsoft.com/office/drawing/2016/5/12/chartex" xmlns:cx7="http://schemas.microsoft.com/office/drawing/2016/5/13/chartex" xmlns:cx8="http://schemas.microsoft.com/office/drawing/2016/5/14/chartex" xmlns:mc="http://schemas.openxmlformats.org/markup-compatibility/2006" xmlns:aink="http://schemas.microsoft.com/office/drawing/2016/ink" xmlns:am3d="http://schemas.microsoft.com/office/drawing/2017/model3d" xmlns:o="urn:schemas-microsoft-com:office:office" xmlns:r="http://schemas.openxmlformats.org/officeDocument/2006/relationships" xmlns:m="http://schemas.openxmlformats.org/officeDocument/2006/math" xmlns:v="urn:schemas-microsoft-com:vml" xmlns:wp14="http://schemas.microsoft.com/office/word/2010/wordprocessingDrawing" xmlns:wp="http://schemas.openxmlformats.org/drawingml/2006/wordprocessingDrawing" xmlns:w10="urn:schemas-microsoft-com:office:word" xmlns:w="http://schemas.openxmlformats.org/wordprocessingml/2006/main" xmlns:w14="http://schemas.microsoft.com/office/word/2010/wordml" xmlns:w15="http://schemas.microsoft.com/office/word/2012/wordml" xmlns:w16cex="http://schemas.microsoft.com/office/word/2018/wordml/cex" xmlns:w16cid="http://schemas.microsoft.com/office/word/2016/wordml/cid" xmlns:w16="http://schemas.microsoft.com/office/word/2018/wordml" xmlns:w16sdtdh="http://schemas.microsoft.com/office/word/2020/wordml/sdtdatahash" xmlns:w16se="http://schemas.microsoft.com/office/word/2015/wordml/symex" xmlns:wpg="http://schemas.microsoft.com/office/word/2010/wordprocessingGroup" xmlns:wpi="http://schemas.microsoft.com/office/word/2010/wordprocessingInk" xmlns:wne="http://schemas.microsoft.com/office/word/2006/wordml" xmlns:wps="http://schemas.microsoft.com/office/word/2010/wordprocessingShape" mc:Ignorable="w14 w15 w16se w16cid w16 w16cex w16sdtdh wp14">
+<w:document xmlns:wpc="http://schemas.microsoft.com/office/word/2010/wordprocessingCanvas" xmlns:cx="http://schemas.microsoft.com/office/drawing/2014/chartex" xmlns:cx1="http://schemas.microsoft.com/office/drawing/2015/9/8/chartex" xmlns:cx2="http://schemas.microsoft.com/office/drawing/2015/10/21/chartex" xmlns:cx3="http://schemas.microsoft.com/office/drawing/2016/5/9/chartex" xmlns:cx4="http://schemas.microsoft.com/office/drawing/2016/5/10/chartex" xmlns:cx5="http://schemas.microsoft.com/office/drawing/2016/5/11/chartex" xmlns:cx6="http://schemas.microsoft.com/office/drawing/2016/5/12/chartex" xmlns:cx7="http://schemas.microsoft.com/office/drawing/2016/5/13/chartex" xmlns:cx8="http://schemas.microsoft.com/office/drawing/2016/5/14/chartex" xmlns:mc="http://schemas.openxmlformats.org/markup-compatibility/2006" xmlns:aink="http://schemas.microsoft.com/office/drawing/2016/ink" xmlns:am3d="http://schemas.microsoft.com/office/drawing/2017/model3d" xmlns:o="urn:schemas-microsoft-com:office:office" xmlns:oel="http://schemas.microsoft.com/office/2019/extlst" xmlns:r="http://schemas.openxmlformats.org/officeDocument/2006/relationships" xmlns:m="http://schemas.openxmlformats.org/officeDocument/2006/math" xmlns:v="urn:schemas-microsoft-com:vml" xmlns:wp14="http://schemas.microsoft.com/office/word/2010/wordprocessingDrawing" xmlns:wp="http://schemas.openxmlformats.org/drawingml/2006/wordprocessingDrawing" xmlns:w10="urn:schemas-microsoft-com:office:word" xmlns:w="http://schemas.openxmlformats.org/wordprocessingml/2006/main" xmlns:w14="http://schemas.microsoft.com/office/word/2010/wordml" xmlns:w15="http://schemas.microsoft.com/office/word/2012/wordml" xmlns:w16cex="http://schemas.microsoft.com/office/word/2018/wordml/cex" xmlns:w16cid="http://schemas.microsoft.com/office/word/2016/wordml/cid" xmlns:w16="http://schemas.microsoft.com/office/word/2018/wordml" xmlns:w16sdtdh="http://schemas.microsoft.com/office/word/2020/wordml/sdtdatahash" xmlns:w16se="http://schemas.microsoft.com/office/word/2015/wordml/symex" xmlns:wpg="http://schemas.microsoft.com/office/word/2010/wordprocessingGroup" xmlns:wpi="http://schemas.microsoft.com/office/word/2010/wordprocessingInk" xmlns:wne="http://schemas.microsoft.com/office/word/2006/wordml" xmlns:wps="http://schemas.microsoft.com/office/word/2010/wordprocessingShape" mc:Ignorable="w14 w15 w16se w16cid w16 w16cex w16sdtdh wp14">
   <w:body>
     <w:p>
       <w:pPr>
@@ -225,19 +225,7 @@
           <w:sz w:val="24"/>
           <w:szCs w:val="24"/>
         </w:rPr>
-        <w:t xml:space="preserve">Sistemática e Meta-Análise </w:t>
-      </w:r>
-      <w:r>
-        <w:rPr>
-          <w:rFonts w:ascii="Arial" w:eastAsia="Times New Roman" w:hAnsi="Arial" w:cs="Arial"/>
-          <w:b/>
-          <w:bCs/>
-          <w:color w:val="101820"/>
-          <w:sz w:val="24"/>
-          <w:szCs w:val="24"/>
-          <w:highlight w:val="yellow"/>
-        </w:rPr>
-        <w:t>em Rede</w:t>
+        <w:t>Sistemática e Meta-Análise</w:t>
       </w:r>
       <w:r>
         <w:rPr>
@@ -336,7 +324,16 @@
           <w:sz w:val="24"/>
           <w:szCs w:val="24"/>
         </w:rPr>
-        <w:t>Florianópolis</w:t>
+        <w:t>Florianópo</w:t>
+      </w:r>
+      <w:r>
+        <w:rPr>
+          <w:rFonts w:ascii="Arial" w:eastAsia="Times New Roman" w:hAnsi="Arial" w:cs="Arial"/>
+          <w:color w:val="101820"/>
+          <w:sz w:val="24"/>
+          <w:szCs w:val="24"/>
+        </w:rPr>
+        <w:t>lis</w:t>
       </w:r>
       <w:r>
         <w:rPr>
@@ -353,9 +350,17 @@
           <w:color w:val="101820"/>
           <w:sz w:val="24"/>
           <w:szCs w:val="24"/>
-          <w:highlight w:val="yellow"/>
         </w:rPr>
         <w:t>p.</w:t>
+      </w:r>
+      <w:r>
+        <w:rPr>
+          <w:rFonts w:ascii="Arial" w:eastAsia="Times New Roman" w:hAnsi="Arial" w:cs="Arial"/>
+          <w:color w:val="101820"/>
+          <w:sz w:val="24"/>
+          <w:szCs w:val="24"/>
+        </w:rPr>
+        <w:t>158</w:t>
       </w:r>
       <w:r>
         <w:rPr>
@@ -411,8 +416,8 @@
       </w:tblPr>
       <w:tblGrid>
         <w:gridCol w:w="2342"/>
-        <w:gridCol w:w="4462"/>
-        <w:gridCol w:w="1693"/>
+        <w:gridCol w:w="4284"/>
+        <w:gridCol w:w="1653"/>
       </w:tblGrid>
       <w:tr>
         <w:trPr>
@@ -1183,23 +1188,7 @@
                 <w:rFonts w:ascii="Arial" w:hAnsi="Arial" w:cs="Arial"/>
                 <w:lang w:val="pt-BR"/>
               </w:rPr>
-              <w:t xml:space="preserve"> </w:t>
-            </w:r>
-            <w:proofErr w:type="spellStart"/>
-            <w:r>
-              <w:rPr>
-                <w:rFonts w:ascii="Arial" w:hAnsi="Arial" w:cs="Arial"/>
-                <w:lang w:val="pt-BR"/>
-              </w:rPr>
-              <w:t>of</w:t>
-            </w:r>
-            <w:proofErr w:type="spellEnd"/>
-            <w:r>
-              <w:rPr>
-                <w:rFonts w:ascii="Arial" w:hAnsi="Arial" w:cs="Arial"/>
-                <w:lang w:val="pt-BR"/>
-              </w:rPr>
-              <w:t xml:space="preserve"> </w:t>
+              <w:t xml:space="preserve"> of </w:t>
             </w:r>
             <w:proofErr w:type="spellStart"/>
             <w:r>
@@ -1456,23 +1445,7 @@
                 <w:rFonts w:ascii="Arial" w:hAnsi="Arial" w:cs="Arial"/>
                 <w:lang w:val="pt-BR"/>
               </w:rPr>
-              <w:t xml:space="preserve">Year </w:t>
-            </w:r>
-            <w:proofErr w:type="spellStart"/>
-            <w:r>
-              <w:rPr>
-                <w:rFonts w:ascii="Arial" w:hAnsi="Arial" w:cs="Arial"/>
-                <w:lang w:val="pt-BR"/>
-              </w:rPr>
-              <w:t>of</w:t>
-            </w:r>
-            <w:proofErr w:type="spellEnd"/>
-            <w:r>
-              <w:rPr>
-                <w:rFonts w:ascii="Arial" w:hAnsi="Arial" w:cs="Arial"/>
-                <w:lang w:val="pt-BR"/>
-              </w:rPr>
-              <w:t xml:space="preserve"> </w:t>
+              <w:t xml:space="preserve">Year of </w:t>
             </w:r>
             <w:proofErr w:type="spellStart"/>
             <w:r>
@@ -1720,23 +1693,7 @@
                 <w:rFonts w:ascii="Arial" w:hAnsi="Arial" w:cs="Arial"/>
                 <w:lang w:val="pt-BR"/>
               </w:rPr>
-              <w:t xml:space="preserve"> </w:t>
-            </w:r>
-            <w:proofErr w:type="spellStart"/>
-            <w:r>
-              <w:rPr>
-                <w:rFonts w:ascii="Arial" w:hAnsi="Arial" w:cs="Arial"/>
-                <w:lang w:val="pt-BR"/>
-              </w:rPr>
-              <w:t>of</w:t>
-            </w:r>
-            <w:proofErr w:type="spellEnd"/>
-            <w:r>
-              <w:rPr>
-                <w:rFonts w:ascii="Arial" w:hAnsi="Arial" w:cs="Arial"/>
-                <w:lang w:val="pt-BR"/>
-              </w:rPr>
-              <w:t xml:space="preserve"> </w:t>
+              <w:t xml:space="preserve"> of </w:t>
             </w:r>
             <w:proofErr w:type="spellStart"/>
             <w:r>
@@ -1964,23 +1921,7 @@
                 <w:rFonts w:ascii="Arial" w:hAnsi="Arial" w:cs="Arial"/>
                 <w:lang w:val="pt-BR"/>
               </w:rPr>
-              <w:t xml:space="preserve"> </w:t>
-            </w:r>
-            <w:proofErr w:type="spellStart"/>
-            <w:r>
-              <w:rPr>
-                <w:rFonts w:ascii="Arial" w:hAnsi="Arial" w:cs="Arial"/>
-                <w:lang w:val="pt-BR"/>
-              </w:rPr>
-              <w:t>of</w:t>
-            </w:r>
-            <w:proofErr w:type="spellEnd"/>
-            <w:r>
-              <w:rPr>
-                <w:rFonts w:ascii="Arial" w:hAnsi="Arial" w:cs="Arial"/>
-                <w:lang w:val="pt-BR"/>
-              </w:rPr>
-              <w:t xml:space="preserve"> </w:t>
+              <w:t xml:space="preserve"> of </w:t>
             </w:r>
             <w:proofErr w:type="spellStart"/>
             <w:r>
@@ -4787,23 +4728,7 @@
                 <w:rFonts w:ascii="Arial" w:hAnsi="Arial" w:cs="Arial"/>
                 <w:lang w:val="pt-BR"/>
               </w:rPr>
-              <w:t xml:space="preserve"> </w:t>
-            </w:r>
-            <w:proofErr w:type="spellStart"/>
-            <w:r>
-              <w:rPr>
-                <w:rFonts w:ascii="Arial" w:hAnsi="Arial" w:cs="Arial"/>
-                <w:lang w:val="pt-BR"/>
-              </w:rPr>
-              <w:t>of</w:t>
-            </w:r>
-            <w:proofErr w:type="spellEnd"/>
-            <w:r>
-              <w:rPr>
-                <w:rFonts w:ascii="Arial" w:hAnsi="Arial" w:cs="Arial"/>
-                <w:lang w:val="pt-BR"/>
-              </w:rPr>
-              <w:t xml:space="preserve"> </w:t>
+              <w:t xml:space="preserve"> of </w:t>
             </w:r>
             <w:proofErr w:type="spellStart"/>
             <w:r>
@@ -5620,23 +5545,7 @@
                 <w:rFonts w:ascii="Arial" w:hAnsi="Arial" w:cs="Arial"/>
                 <w:lang w:val="pt-BR"/>
               </w:rPr>
-              <w:t xml:space="preserve">Classe </w:t>
-            </w:r>
-            <w:proofErr w:type="spellStart"/>
-            <w:r>
-              <w:rPr>
-                <w:rFonts w:ascii="Arial" w:hAnsi="Arial" w:cs="Arial"/>
-                <w:lang w:val="pt-BR"/>
-              </w:rPr>
-              <w:t>of</w:t>
-            </w:r>
-            <w:proofErr w:type="spellEnd"/>
-            <w:r>
-              <w:rPr>
-                <w:rFonts w:ascii="Arial" w:hAnsi="Arial" w:cs="Arial"/>
-                <w:lang w:val="pt-BR"/>
-              </w:rPr>
-              <w:t xml:space="preserve"> </w:t>
+              <w:t xml:space="preserve">Classe of </w:t>
             </w:r>
             <w:proofErr w:type="spellStart"/>
             <w:r>
@@ -5766,23 +5675,7 @@
                 <w:rFonts w:ascii="Arial" w:hAnsi="Arial" w:cs="Arial"/>
                 <w:lang w:val="pt-BR"/>
               </w:rPr>
-              <w:t xml:space="preserve">Dose </w:t>
-            </w:r>
-            <w:proofErr w:type="spellStart"/>
-            <w:r>
-              <w:rPr>
-                <w:rFonts w:ascii="Arial" w:hAnsi="Arial" w:cs="Arial"/>
-                <w:lang w:val="pt-BR"/>
-              </w:rPr>
-              <w:t>of</w:t>
-            </w:r>
-            <w:proofErr w:type="spellEnd"/>
-            <w:r>
-              <w:rPr>
-                <w:rFonts w:ascii="Arial" w:hAnsi="Arial" w:cs="Arial"/>
-                <w:lang w:val="pt-BR"/>
-              </w:rPr>
-              <w:t xml:space="preserve"> </w:t>
+              <w:t xml:space="preserve">Dose of </w:t>
             </w:r>
             <w:proofErr w:type="spellStart"/>
             <w:r>
@@ -5914,23 +5807,7 @@
                 <w:rFonts w:ascii="Arial" w:hAnsi="Arial" w:cs="Arial"/>
                 <w:lang w:val="pt-BR"/>
               </w:rPr>
-              <w:t xml:space="preserve">Unit </w:t>
-            </w:r>
-            <w:proofErr w:type="spellStart"/>
-            <w:r>
-              <w:rPr>
-                <w:rFonts w:ascii="Arial" w:hAnsi="Arial" w:cs="Arial"/>
-                <w:lang w:val="pt-BR"/>
-              </w:rPr>
-              <w:t>of</w:t>
-            </w:r>
-            <w:proofErr w:type="spellEnd"/>
-            <w:r>
-              <w:rPr>
-                <w:rFonts w:ascii="Arial" w:hAnsi="Arial" w:cs="Arial"/>
-                <w:lang w:val="pt-BR"/>
-              </w:rPr>
-              <w:t xml:space="preserve"> dose </w:t>
+              <w:t xml:space="preserve">Unit of dose </w:t>
             </w:r>
             <w:proofErr w:type="spellStart"/>
             <w:r>
@@ -6262,37 +6139,12 @@
                 <w:lang w:val="pt-BR"/>
               </w:rPr>
             </w:pPr>
-            <w:proofErr w:type="spellStart"/>
-            <w:r>
-              <w:rPr>
-                <w:rFonts w:ascii="Arial" w:hAnsi="Arial" w:cs="Arial"/>
-                <w:lang w:val="pt-BR"/>
-              </w:rPr>
-              <w:t>Route</w:t>
-            </w:r>
-            <w:proofErr w:type="spellEnd"/>
-            <w:r>
-              <w:rPr>
-                <w:rFonts w:ascii="Arial" w:hAnsi="Arial" w:cs="Arial"/>
-                <w:lang w:val="pt-BR"/>
-              </w:rPr>
-              <w:t xml:space="preserve"> </w:t>
-            </w:r>
-            <w:proofErr w:type="spellStart"/>
-            <w:r>
-              <w:rPr>
-                <w:rFonts w:ascii="Arial" w:hAnsi="Arial" w:cs="Arial"/>
-                <w:lang w:val="pt-BR"/>
-              </w:rPr>
-              <w:t>of</w:t>
-            </w:r>
-            <w:proofErr w:type="spellEnd"/>
-            <w:r>
-              <w:rPr>
-                <w:rFonts w:ascii="Arial" w:hAnsi="Arial" w:cs="Arial"/>
-                <w:lang w:val="pt-BR"/>
-              </w:rPr>
-              <w:t xml:space="preserve"> </w:t>
+            <w:r>
+              <w:rPr>
+                <w:rFonts w:ascii="Arial" w:hAnsi="Arial" w:cs="Arial"/>
+                <w:lang w:val="pt-BR"/>
+              </w:rPr>
+              <w:t xml:space="preserve">Route of </w:t>
             </w:r>
             <w:proofErr w:type="spellStart"/>
             <w:r>
@@ -6396,6 +6248,7 @@
                 <w:rFonts w:ascii="Arial" w:hAnsi="Arial" w:cs="Arial"/>
                 <w:lang w:val="pt-BR"/>
               </w:rPr>
+              <w:lastRenderedPageBreak/>
               <w:t>last_bf_outcome</w:t>
             </w:r>
             <w:proofErr w:type="spellEnd"/>
@@ -6424,15 +6277,7 @@
                 <w:rFonts w:ascii="Arial" w:hAnsi="Arial" w:cs="Arial"/>
                 <w:lang w:val="en-US"/>
               </w:rPr>
-              <w:t xml:space="preserve">Last administration before outcome access </w:t>
-            </w:r>
-            <w:r>
-              <w:rPr>
-                <w:rFonts w:ascii="Arial" w:hAnsi="Arial" w:cs="Arial"/>
-                <w:lang w:val="en-US"/>
-              </w:rPr>
-              <w:lastRenderedPageBreak/>
-              <w:t>(hour)</w:t>
+              <w:t>Last administration before outcome access (hour)</w:t>
             </w:r>
           </w:p>
         </w:tc>
@@ -6460,7 +6305,6 @@
                 <w:rFonts w:ascii="Arial" w:hAnsi="Arial" w:cs="Arial"/>
                 <w:lang w:val="pt-BR"/>
               </w:rPr>
-              <w:lastRenderedPageBreak/>
               <w:t>numeric</w:t>
             </w:r>
             <w:proofErr w:type="spellEnd"/>
@@ -9029,6 +8873,7 @@
                 <w:rFonts w:ascii="Arial" w:hAnsi="Arial" w:cs="Arial"/>
                 <w:lang w:val="pt-BR"/>
               </w:rPr>
+              <w:lastRenderedPageBreak/>
               <w:t>camarades4</w:t>
             </w:r>
           </w:p>
@@ -9134,7 +8979,6 @@
                 <w:rFonts w:ascii="Arial" w:hAnsi="Arial" w:cs="Arial"/>
                 <w:lang w:val="pt-BR"/>
               </w:rPr>
-              <w:lastRenderedPageBreak/>
               <w:t>camarades5</w:t>
             </w:r>
           </w:p>

</xml_diff>